<commit_message>
create project, add details to the project design doc
</commit_message>
<xml_diff>
--- a/Project Design Doc.docx
+++ b/Project Design Doc.docx
@@ -1,6 +1,6 @@
 
 <file path=word/document.xml><?xml version="1.0" encoding="utf-8"?>
-<w:document xmlns:wpc="http://schemas.microsoft.com/office/word/2010/wordprocessingCanvas" xmlns:cx="http://schemas.microsoft.com/office/drawing/2014/chartex" xmlns:cx1="http://schemas.microsoft.com/office/drawing/2015/9/8/chartex" xmlns:cx2="http://schemas.microsoft.com/office/drawing/2015/10/21/chartex" xmlns:cx3="http://schemas.microsoft.com/office/drawing/2016/5/9/chartex" xmlns:cx4="http://schemas.microsoft.com/office/drawing/2016/5/10/chartex" xmlns:cx5="http://schemas.microsoft.com/office/drawing/2016/5/11/chartex" xmlns:cx6="http://schemas.microsoft.com/office/drawing/2016/5/12/chartex" xmlns:cx7="http://schemas.microsoft.com/office/drawing/2016/5/13/chartex" xmlns:cx8="http://schemas.microsoft.com/office/drawing/2016/5/14/chartex" xmlns:mc="http://schemas.openxmlformats.org/markup-compatibility/2006" xmlns:aink="http://schemas.microsoft.com/office/drawing/2016/ink" xmlns:am3d="http://schemas.microsoft.com/office/drawing/2017/model3d" xmlns:o="urn:schemas-microsoft-com:office:office" xmlns:r="http://schemas.openxmlformats.org/officeDocument/2006/relationships" xmlns:m="http://schemas.openxmlformats.org/officeDocument/2006/math" xmlns:v="urn:schemas-microsoft-com:vml" xmlns:wp14="http://schemas.microsoft.com/office/word/2010/wordprocessingDrawing" xmlns:wp="http://schemas.openxmlformats.org/drawingml/2006/wordprocessingDrawing" xmlns:w10="urn:schemas-microsoft-com:office:word" xmlns:w="http://schemas.openxmlformats.org/wordprocessingml/2006/main" xmlns:w14="http://schemas.microsoft.com/office/word/2010/wordml" xmlns:w15="http://schemas.microsoft.com/office/word/2012/wordml" xmlns:w16cid="http://schemas.microsoft.com/office/word/2016/wordml/cid" xmlns:w16se="http://schemas.microsoft.com/office/word/2015/wordml/symex" xmlns:wpg="http://schemas.microsoft.com/office/word/2010/wordprocessingGroup" xmlns:wpi="http://schemas.microsoft.com/office/word/2010/wordprocessingInk" xmlns:wne="http://schemas.microsoft.com/office/word/2006/wordml" xmlns:wps="http://schemas.microsoft.com/office/word/2010/wordprocessingShape" mc:Ignorable="w14 w15 w16se w16cid wp14">
+<w:document xmlns:wpc="http://schemas.microsoft.com/office/word/2010/wordprocessingCanvas" xmlns:mc="http://schemas.openxmlformats.org/markup-compatibility/2006" xmlns:o="urn:schemas-microsoft-com:office:office" xmlns:r="http://schemas.openxmlformats.org/officeDocument/2006/relationships" xmlns:m="http://schemas.openxmlformats.org/officeDocument/2006/math" xmlns:v="urn:schemas-microsoft-com:vml" xmlns:wp14="http://schemas.microsoft.com/office/word/2010/wordprocessingDrawing" xmlns:wp="http://schemas.openxmlformats.org/drawingml/2006/wordprocessingDrawing" xmlns:w10="urn:schemas-microsoft-com:office:word" xmlns:w="http://schemas.openxmlformats.org/wordprocessingml/2006/main" xmlns:w14="http://schemas.microsoft.com/office/word/2010/wordml" xmlns:w15="http://schemas.microsoft.com/office/word/2012/wordml" xmlns:wpg="http://schemas.microsoft.com/office/word/2010/wordprocessingGroup" xmlns:wpi="http://schemas.microsoft.com/office/word/2010/wordprocessingInk" xmlns:wne="http://schemas.microsoft.com/office/word/2006/wordml" xmlns:wps="http://schemas.microsoft.com/office/word/2010/wordprocessingShape" mc:Ignorable="w14 w15 wp14">
   <w:body>
     <w:p>
       <w:pPr>
@@ -131,17 +131,8 @@
                       <w:i/>
                       <w:color w:val="B7B7B7"/>
                     </w:rPr>
-                    <w:t>mm/</w:t>
+                    <w:t>07/04</w:t>
                   </w:r>
-                  <w:proofErr w:type="spellStart"/>
-                  <w:r>
-                    <w:rPr>
-                      <w:i/>
-                      <w:color w:val="B7B7B7"/>
-                    </w:rPr>
-                    <w:t>dd</w:t>
-                  </w:r>
-                  <w:proofErr w:type="spellEnd"/>
                   <w:r>
                     <w:rPr>
                       <w:i/>
@@ -149,15 +140,13 @@
                     </w:rPr>
                     <w:t>/</w:t>
                   </w:r>
-                  <w:proofErr w:type="spellStart"/>
                   <w:r>
                     <w:rPr>
                       <w:i/>
                       <w:color w:val="B7B7B7"/>
                     </w:rPr>
-                    <w:t>yyyy</w:t>
+                    <w:t>2020</w:t>
                   </w:r>
-                  <w:proofErr w:type="spellEnd"/>
                 </w:p>
                 <w:p>
                   <w:pPr>
@@ -169,7 +158,7 @@
                     </w:rPr>
                   </w:pPr>
                   <w:r>
-                    <w:t>Student Name</w:t>
+                    <w:t>Saim Khan</w:t>
                   </w:r>
                 </w:p>
               </w:tc>
@@ -369,15 +358,13 @@
                       <w:szCs w:val="12"/>
                     </w:rPr>
                   </w:pPr>
-                  <w:proofErr w:type="spellStart"/>
                   <w:r>
                     <w:rPr>
                       <w:i/>
                       <w:color w:val="B7B7B7"/>
                     </w:rPr>
-                    <w:t>playerType</w:t>
+                    <w:t>human</w:t>
                   </w:r>
-                  <w:proofErr w:type="spellEnd"/>
                 </w:p>
               </w:tc>
             </w:tr>
@@ -465,7 +452,7 @@
                       <w:i/>
                       <w:color w:val="B7B7B7"/>
                     </w:rPr>
-                    <w:t>top Down / side view / isometric</w:t>
+                    <w:t>Isometric</w:t>
                   </w:r>
                 </w:p>
               </w:tc>
@@ -576,7 +563,7 @@
           <w:tbl>
             <w:tblPr>
               <w:tblStyle w:val="a4"/>
-              <w:tblW w:w="3045" w:type="dxa"/>
+              <w:tblW w:w="3060" w:type="dxa"/>
               <w:tblBorders>
                 <w:top w:val="single" w:sz="8" w:space="0" w:color="B7B7B7"/>
                 <w:left w:val="single" w:sz="8" w:space="0" w:color="B7B7B7"/>
@@ -589,12 +576,15 @@
               <w:tblLook w:val="0600" w:firstRow="0" w:lastRow="0" w:firstColumn="0" w:lastColumn="0" w:noHBand="1" w:noVBand="1"/>
             </w:tblPr>
             <w:tblGrid>
-              <w:gridCol w:w="3045"/>
+              <w:gridCol w:w="3060"/>
             </w:tblGrid>
             <w:tr>
+              <w:trPr>
+                <w:trHeight w:val="286"/>
+              </w:trPr>
               <w:tc>
                 <w:tcPr>
-                  <w:tcW w:w="3045" w:type="dxa"/>
+                  <w:tcW w:w="3060" w:type="dxa"/>
                   <w:shd w:val="clear" w:color="auto" w:fill="auto"/>
                   <w:tcMar>
                     <w:top w:w="100" w:type="dxa"/>
@@ -617,7 +607,109 @@
                       <w:i/>
                       <w:color w:val="B7B7B7"/>
                     </w:rPr>
-                    <w:t>user input type</w:t>
+                    <w:t>WASD</w:t>
+                  </w:r>
+                </w:p>
+              </w:tc>
+            </w:tr>
+            <w:tr>
+              <w:trPr>
+                <w:trHeight w:val="286"/>
+              </w:trPr>
+              <w:tc>
+                <w:tcPr>
+                  <w:tcW w:w="3060" w:type="dxa"/>
+                  <w:shd w:val="clear" w:color="auto" w:fill="auto"/>
+                  <w:tcMar>
+                    <w:top w:w="100" w:type="dxa"/>
+                    <w:left w:w="100" w:type="dxa"/>
+                    <w:bottom w:w="100" w:type="dxa"/>
+                    <w:right w:w="100" w:type="dxa"/>
+                  </w:tcMar>
+                </w:tcPr>
+                <w:p>
+                  <w:pPr>
+                    <w:widowControl w:val="0"/>
+                    <w:spacing w:line="240" w:lineRule="auto"/>
+                    <w:rPr>
+                      <w:i/>
+                      <w:color w:val="B7B7B7"/>
+                    </w:rPr>
+                  </w:pPr>
+                  <w:r>
+                    <w:rPr>
+                      <w:i/>
+                      <w:color w:val="B7B7B7"/>
+                    </w:rPr>
+                    <w:t xml:space="preserve">Shift </w:t>
+                  </w:r>
+                </w:p>
+              </w:tc>
+            </w:tr>
+            <w:tr>
+              <w:trPr>
+                <w:trHeight w:val="286"/>
+              </w:trPr>
+              <w:tc>
+                <w:tcPr>
+                  <w:tcW w:w="3060" w:type="dxa"/>
+                  <w:shd w:val="clear" w:color="auto" w:fill="auto"/>
+                  <w:tcMar>
+                    <w:top w:w="100" w:type="dxa"/>
+                    <w:left w:w="100" w:type="dxa"/>
+                    <w:bottom w:w="100" w:type="dxa"/>
+                    <w:right w:w="100" w:type="dxa"/>
+                  </w:tcMar>
+                </w:tcPr>
+                <w:p>
+                  <w:pPr>
+                    <w:widowControl w:val="0"/>
+                    <w:spacing w:line="240" w:lineRule="auto"/>
+                    <w:rPr>
+                      <w:i/>
+                      <w:color w:val="B7B7B7"/>
+                    </w:rPr>
+                  </w:pPr>
+                  <w:r>
+                    <w:rPr>
+                      <w:i/>
+                      <w:color w:val="B7B7B7"/>
+                    </w:rPr>
+                    <w:t xml:space="preserve">left click </w:t>
+                  </w:r>
+                </w:p>
+              </w:tc>
+            </w:tr>
+            <w:tr>
+              <w:trPr>
+                <w:trHeight w:val="286"/>
+              </w:trPr>
+              <w:tc>
+                <w:tcPr>
+                  <w:tcW w:w="3060" w:type="dxa"/>
+                  <w:shd w:val="clear" w:color="auto" w:fill="auto"/>
+                  <w:tcMar>
+                    <w:top w:w="100" w:type="dxa"/>
+                    <w:left w:w="100" w:type="dxa"/>
+                    <w:bottom w:w="100" w:type="dxa"/>
+                    <w:right w:w="100" w:type="dxa"/>
+                  </w:tcMar>
+                </w:tcPr>
+                <w:p>
+                  <w:pPr>
+                    <w:widowControl w:val="0"/>
+                    <w:spacing w:line="240" w:lineRule="auto"/>
+                    <w:rPr>
+                      <w:i/>
+                      <w:color w:val="B7B7B7"/>
+                    </w:rPr>
+                  </w:pPr>
+                  <w:r>
+                    <w:rPr>
+                      <w:i/>
+                      <w:color w:val="B7B7B7"/>
+                    </w:rPr>
+                    <w:t>Space</w:t>
                   </w:r>
                 </w:p>
               </w:tc>
@@ -698,7 +790,100 @@
                       <w:i/>
                       <w:color w:val="B7B7B7"/>
                     </w:rPr>
-                    <w:t>description of player movement.</w:t>
+                    <w:t>Move</w:t>
+                  </w:r>
+                </w:p>
+              </w:tc>
+            </w:tr>
+            <w:tr>
+              <w:tc>
+                <w:tcPr>
+                  <w:tcW w:w="4514" w:type="dxa"/>
+                  <w:shd w:val="clear" w:color="auto" w:fill="auto"/>
+                  <w:tcMar>
+                    <w:top w:w="100" w:type="dxa"/>
+                    <w:left w:w="100" w:type="dxa"/>
+                    <w:bottom w:w="100" w:type="dxa"/>
+                    <w:right w:w="100" w:type="dxa"/>
+                  </w:tcMar>
+                </w:tcPr>
+                <w:p>
+                  <w:pPr>
+                    <w:widowControl w:val="0"/>
+                    <w:spacing w:line="240" w:lineRule="auto"/>
+                    <w:rPr>
+                      <w:i/>
+                      <w:color w:val="B7B7B7"/>
+                    </w:rPr>
+                  </w:pPr>
+                  <w:r>
+                    <w:rPr>
+                      <w:i/>
+                      <w:color w:val="B7B7B7"/>
+                    </w:rPr>
+                    <w:t>Blocks</w:t>
+                  </w:r>
+                </w:p>
+              </w:tc>
+            </w:tr>
+            <w:tr>
+              <w:tc>
+                <w:tcPr>
+                  <w:tcW w:w="4514" w:type="dxa"/>
+                  <w:shd w:val="clear" w:color="auto" w:fill="auto"/>
+                  <w:tcMar>
+                    <w:top w:w="100" w:type="dxa"/>
+                    <w:left w:w="100" w:type="dxa"/>
+                    <w:bottom w:w="100" w:type="dxa"/>
+                    <w:right w:w="100" w:type="dxa"/>
+                  </w:tcMar>
+                </w:tcPr>
+                <w:p>
+                  <w:pPr>
+                    <w:widowControl w:val="0"/>
+                    <w:spacing w:line="240" w:lineRule="auto"/>
+                    <w:rPr>
+                      <w:i/>
+                      <w:color w:val="B7B7B7"/>
+                    </w:rPr>
+                  </w:pPr>
+                  <w:r>
+                    <w:rPr>
+                      <w:i/>
+                      <w:color w:val="B7B7B7"/>
+                    </w:rPr>
+                    <w:t>Attacks</w:t>
+                  </w:r>
+                </w:p>
+              </w:tc>
+            </w:tr>
+            <w:tr>
+              <w:tc>
+                <w:tcPr>
+                  <w:tcW w:w="4514" w:type="dxa"/>
+                  <w:shd w:val="clear" w:color="auto" w:fill="auto"/>
+                  <w:tcMar>
+                    <w:top w:w="100" w:type="dxa"/>
+                    <w:left w:w="100" w:type="dxa"/>
+                    <w:bottom w:w="100" w:type="dxa"/>
+                    <w:right w:w="100" w:type="dxa"/>
+                  </w:tcMar>
+                </w:tcPr>
+                <w:p>
+                  <w:pPr>
+                    <w:widowControl w:val="0"/>
+                    <w:spacing w:line="240" w:lineRule="auto"/>
+                    <w:rPr>
+                      <w:i/>
+                      <w:color w:val="B7B7B7"/>
+                    </w:rPr>
+                  </w:pPr>
+                  <w:r>
+                    <w:rPr>
+                      <w:i/>
+                      <w:color w:val="B7B7B7"/>
+                    </w:rPr>
+                    <w:t>Jumps (2x height of characters)</w:t>
                   </w:r>
                 </w:p>
               </w:tc>
@@ -884,7 +1069,7 @@
                       <w:i/>
                       <w:color w:val="B7B7B7"/>
                     </w:rPr>
-                    <w:t>types of objects</w:t>
+                    <w:t>Enemy humans</w:t>
                   </w:r>
                 </w:p>
               </w:tc>
@@ -1000,7 +1185,7 @@
                       <w:i/>
                       <w:color w:val="B7B7B7"/>
                     </w:rPr>
-                    <w:t>area(s) of the screen</w:t>
+                    <w:t>Edges of the screen</w:t>
                   </w:r>
                 </w:p>
               </w:tc>
@@ -1134,7 +1319,7 @@
                       <w:i/>
                       <w:color w:val="B7B7B7"/>
                     </w:rPr>
-                    <w:t>goal of the game.</w:t>
+                    <w:t>Reach the farthest wave of enemies</w:t>
                   </w:r>
                 </w:p>
               </w:tc>
@@ -1321,18 +1506,8 @@
                       <w:i/>
                       <w:color w:val="B7B7B7"/>
                     </w:rPr>
-                    <w:t>description of sound effects</w:t>
+                    <w:t>when player or enemies strike another with/without guard</w:t>
                   </w:r>
-                </w:p>
-                <w:p>
-                  <w:pPr>
-                    <w:widowControl w:val="0"/>
-                    <w:spacing w:line="240" w:lineRule="auto"/>
-                    <w:rPr>
-                      <w:i/>
-                      <w:color w:val="B7B7B7"/>
-                    </w:rPr>
-                  </w:pPr>
                 </w:p>
               </w:tc>
             </w:tr>
@@ -1422,7 +1597,7 @@
                       <w:i/>
                       <w:color w:val="B7B7B7"/>
                     </w:rPr>
-                    <w:t>description of particle effects</w:t>
+                    <w:t>Sparks when striking guarded</w:t>
                   </w:r>
                 </w:p>
                 <w:p>
@@ -1434,6 +1609,13 @@
                       <w:color w:val="B7B7B7"/>
                     </w:rPr>
                   </w:pPr>
+                  <w:r>
+                    <w:rPr>
+                      <w:i/>
+                      <w:color w:val="B7B7B7"/>
+                    </w:rPr>
+                    <w:t>Red drops when striking without guard</w:t>
+                  </w:r>
                 </w:p>
               </w:tc>
             </w:tr>
@@ -1510,74 +1692,6 @@
               <w:right w:w="0" w:type="dxa"/>
             </w:tcMar>
           </w:tcPr>
-          <w:p>
-            <w:pPr>
-              <w:widowControl w:val="0"/>
-              <w:spacing w:line="240" w:lineRule="auto"/>
-            </w:pPr>
-            <w:r>
-              <w:t>[</w:t>
-            </w:r>
-            <w:r>
-              <w:rPr>
-                <w:i/>
-              </w:rPr>
-              <w:t>optional</w:t>
-            </w:r>
-            <w:r>
-              <w:t>] There will also be</w:t>
-            </w:r>
-          </w:p>
-          <w:tbl>
-            <w:tblPr>
-              <w:tblStyle w:val="ad"/>
-              <w:tblW w:w="7725" w:type="dxa"/>
-              <w:tblBorders>
-                <w:top w:val="single" w:sz="8" w:space="0" w:color="B7B7B7"/>
-                <w:left w:val="single" w:sz="8" w:space="0" w:color="B7B7B7"/>
-                <w:bottom w:val="single" w:sz="8" w:space="0" w:color="B7B7B7"/>
-                <w:right w:val="single" w:sz="8" w:space="0" w:color="B7B7B7"/>
-                <w:insideH w:val="single" w:sz="8" w:space="0" w:color="B7B7B7"/>
-                <w:insideV w:val="single" w:sz="8" w:space="0" w:color="B7B7B7"/>
-              </w:tblBorders>
-              <w:tblLayout w:type="fixed"/>
-              <w:tblLook w:val="0600" w:firstRow="0" w:lastRow="0" w:firstColumn="0" w:lastColumn="0" w:noHBand="1" w:noVBand="1"/>
-            </w:tblPr>
-            <w:tblGrid>
-              <w:gridCol w:w="7725"/>
-            </w:tblGrid>
-            <w:tr>
-              <w:tc>
-                <w:tcPr>
-                  <w:tcW w:w="7725" w:type="dxa"/>
-                  <w:shd w:val="clear" w:color="auto" w:fill="auto"/>
-                  <w:tcMar>
-                    <w:top w:w="100" w:type="dxa"/>
-                    <w:left w:w="100" w:type="dxa"/>
-                    <w:bottom w:w="100" w:type="dxa"/>
-                    <w:right w:w="100" w:type="dxa"/>
-                  </w:tcMar>
-                </w:tcPr>
-                <w:p>
-                  <w:pPr>
-                    <w:widowControl w:val="0"/>
-                    <w:spacing w:line="240" w:lineRule="auto"/>
-                    <w:rPr>
-                      <w:i/>
-                      <w:color w:val="B7B7B7"/>
-                    </w:rPr>
-                  </w:pPr>
-                  <w:r>
-                    <w:rPr>
-                      <w:i/>
-                      <w:color w:val="B7B7B7"/>
-                    </w:rPr>
-                    <w:t>description of any other expected special effects or animation in the project.</w:t>
-                  </w:r>
-                </w:p>
-              </w:tc>
-            </w:tr>
-          </w:tbl>
           <w:p>
             <w:pPr>
               <w:widowControl w:val="0"/>
@@ -1759,7 +1873,7 @@
                       <w:i/>
                       <w:color w:val="B7B7B7"/>
                     </w:rPr>
-                    <w:t>description of gameplay mechanic,</w:t>
+                    <w:t>Enemies have more health</w:t>
                   </w:r>
                 </w:p>
               </w:tc>
@@ -1850,7 +1964,7 @@
                       <w:i/>
                       <w:color w:val="B7B7B7"/>
                     </w:rPr>
-                    <w:t>effect of gameplay mechanic</w:t>
+                    <w:t>Making it harder to defeat them</w:t>
                   </w:r>
                 </w:p>
               </w:tc>
@@ -1990,7 +2104,7 @@
                       <w:i/>
                       <w:color w:val="B7B7B7"/>
                     </w:rPr>
-                    <w:t xml:space="preserve">description of any other gameplay mechanic(s) and their effect on the game. </w:t>
+                    <w:t>Enemies come in waves. Higher the wave number, the higher number of enemies</w:t>
                   </w:r>
                 </w:p>
               </w:tc>
@@ -2062,6 +2176,7 @@
             <w:bookmarkStart w:id="6" w:name="_pn813pqt2ksz" w:colFirst="0" w:colLast="0"/>
             <w:bookmarkEnd w:id="6"/>
             <w:r>
+              <w:lastRenderedPageBreak/>
               <w:t>5</w:t>
             </w:r>
           </w:p>
@@ -2178,7 +2293,14 @@
                       <w:i/>
                       <w:color w:val="B7B7B7"/>
                     </w:rPr>
-                    <w:t>score/lives/timer</w:t>
+                    <w:t>health</w:t>
+                  </w:r>
+                  <w:r>
+                    <w:rPr>
+                      <w:i/>
+                      <w:color w:val="B7B7B7"/>
+                    </w:rPr>
+                    <w:t xml:space="preserve"> bar</w:t>
                   </w:r>
                 </w:p>
               </w:tc>
@@ -2259,7 +2381,7 @@
                       <w:i/>
                       <w:color w:val="B7B7B7"/>
                     </w:rPr>
-                    <w:t>increase/decrease</w:t>
+                    <w:t>Decrease</w:t>
                   </w:r>
                 </w:p>
               </w:tc>
@@ -2350,7 +2472,7 @@
                       <w:i/>
                       <w:color w:val="B7B7B7"/>
                     </w:rPr>
-                    <w:t>condition to change score/lives/timer.</w:t>
+                    <w:t>A character is hit without a guard</w:t>
                   </w:r>
                 </w:p>
               </w:tc>
@@ -2478,7 +2600,7 @@
                       <w:i/>
                       <w:color w:val="B7B7B7"/>
                     </w:rPr>
-                    <w:t>“Working title</w:t>
+                    <w:t>Endless Combat</w:t>
                   </w:r>
                 </w:p>
               </w:tc>
@@ -2587,7 +2709,7 @@
                       <w:i/>
                       <w:color w:val="B7B7B7"/>
                     </w:rPr>
-                    <w:t>condition to end the game.</w:t>
+                    <w:t>player runs out of HP</w:t>
                   </w:r>
                 </w:p>
               </w:tc>
@@ -2737,23 +2859,6 @@
                     <w:right w:w="100" w:type="dxa"/>
                   </w:tcMar>
                 </w:tcPr>
-                <w:p>
-                  <w:pPr>
-                    <w:widowControl w:val="0"/>
-                    <w:spacing w:line="240" w:lineRule="auto"/>
-                    <w:rPr>
-                      <w:i/>
-                      <w:color w:val="B7B7B7"/>
-                    </w:rPr>
-                  </w:pPr>
-                  <w:r>
-                    <w:rPr>
-                      <w:i/>
-                      <w:color w:val="B7B7B7"/>
-                    </w:rPr>
-                    <w:t>Any other notes about the project that you don’t feel were addressed in the above.</w:t>
-                  </w:r>
-                </w:p>
                 <w:p>
                   <w:pPr>
                     <w:widowControl w:val="0"/>
@@ -3010,7 +3115,7 @@
                       <w:i/>
                       <w:color w:val="B7B7B7"/>
                     </w:rPr>
-                    <w:t>Functional feature(s) by milestone #1</w:t>
+                    <w:t>primitives of player and enemies on map</w:t>
                   </w:r>
                 </w:p>
               </w:tc>
@@ -3096,24 +3201,8 @@
                       <w:i/>
                       <w:color w:val="B7B7B7"/>
                     </w:rPr>
-                    <w:t>m</w:t>
+                    <w:t>8th July</w:t>
                   </w:r>
-                  <w:r>
-                    <w:rPr>
-                      <w:i/>
-                      <w:color w:val="B7B7B7"/>
-                    </w:rPr>
-                    <w:t>m/</w:t>
-                  </w:r>
-                  <w:proofErr w:type="spellStart"/>
-                  <w:r>
-                    <w:rPr>
-                      <w:i/>
-                      <w:color w:val="B7B7B7"/>
-                    </w:rPr>
-                    <w:t>dd</w:t>
-                  </w:r>
-                  <w:proofErr w:type="spellEnd"/>
                 </w:p>
               </w:tc>
             </w:tr>
@@ -3242,7 +3331,7 @@
                       <w:i/>
                       <w:color w:val="B7B7B7"/>
                     </w:rPr>
-                    <w:t>Functional feature(s) by milestone #2</w:t>
+                    <w:t>Add Health to characters, add hitting mechanic that decreases health and log the health when hit</w:t>
                   </w:r>
                 </w:p>
               </w:tc>
@@ -3328,17 +3417,8 @@
                       <w:i/>
                       <w:color w:val="B7B7B7"/>
                     </w:rPr>
-                    <w:t>mm/</w:t>
+                    <w:t>15th July</w:t>
                   </w:r>
-                  <w:proofErr w:type="spellStart"/>
-                  <w:r>
-                    <w:rPr>
-                      <w:i/>
-                      <w:color w:val="B7B7B7"/>
-                    </w:rPr>
-                    <w:t>dd</w:t>
-                  </w:r>
-                  <w:proofErr w:type="spellEnd"/>
                 </w:p>
               </w:tc>
             </w:tr>
@@ -3467,7 +3547,7 @@
                       <w:i/>
                       <w:color w:val="B7B7B7"/>
                     </w:rPr>
-                    <w:t>Functional feature(s) by milestone #3</w:t>
+                    <w:t>Add guarding, add spawning enemies randomly, add player and enemy models</w:t>
                   </w:r>
                 </w:p>
               </w:tc>
@@ -3553,17 +3633,8 @@
                       <w:i/>
                       <w:color w:val="B7B7B7"/>
                     </w:rPr>
-                    <w:t>mm/</w:t>
+                    <w:t>22nd July</w:t>
                   </w:r>
-                  <w:proofErr w:type="spellStart"/>
-                  <w:r>
-                    <w:rPr>
-                      <w:i/>
-                      <w:color w:val="B7B7B7"/>
-                    </w:rPr>
-                    <w:t>dd</w:t>
-                  </w:r>
-                  <w:proofErr w:type="spellEnd"/>
                 </w:p>
               </w:tc>
             </w:tr>
@@ -3685,7 +3756,7 @@
                       <w:i/>
                       <w:color w:val="B7B7B7"/>
                     </w:rPr>
-                    <w:t>Functional feature(s) by milestone #4</w:t>
+                    <w:t>Add waves, add title screen, add health bars</w:t>
                   </w:r>
                 </w:p>
               </w:tc>
@@ -3771,17 +3842,8 @@
                       <w:i/>
                       <w:color w:val="B7B7B7"/>
                     </w:rPr>
-                    <w:t>mm/</w:t>
+                    <w:t>29th July</w:t>
                   </w:r>
-                  <w:proofErr w:type="spellStart"/>
-                  <w:r>
-                    <w:rPr>
-                      <w:i/>
-                      <w:color w:val="B7B7B7"/>
-                    </w:rPr>
-                    <w:t>dd</w:t>
-                  </w:r>
-                  <w:proofErr w:type="spellEnd"/>
                 </w:p>
               </w:tc>
             </w:tr>
@@ -3903,7 +3965,7 @@
                       <w:i/>
                       <w:color w:val="B7B7B7"/>
                     </w:rPr>
-                    <w:t>Functional feature(s) by milestone #5</w:t>
+                    <w:t>Add effects and sound, Testing</w:t>
                   </w:r>
                 </w:p>
               </w:tc>
@@ -3989,17 +4051,8 @@
                       <w:i/>
                       <w:color w:val="B7B7B7"/>
                     </w:rPr>
-                    <w:t>mm/</w:t>
+                    <w:t>8th August</w:t>
                   </w:r>
-                  <w:proofErr w:type="spellStart"/>
-                  <w:r>
-                    <w:rPr>
-                      <w:i/>
-                      <w:color w:val="B7B7B7"/>
-                    </w:rPr>
-                    <w:t>dd</w:t>
-                  </w:r>
-                  <w:proofErr w:type="spellEnd"/>
                 </w:p>
               </w:tc>
             </w:tr>
@@ -4017,6 +4070,8 @@
             </w:pPr>
           </w:p>
         </w:tc>
+        <w:bookmarkStart w:id="12" w:name="_GoBack"/>
+        <w:bookmarkEnd w:id="12"/>
       </w:tr>
       <w:tr>
         <w:tc>
@@ -4116,57 +4171,6 @@
                       <w:color w:val="B7B7B7"/>
                     </w:rPr>
                   </w:pPr>
-                  <w:r>
-                    <w:rPr>
-                      <w:i/>
-                      <w:color w:val="B7B7B7"/>
-                    </w:rPr>
-                    <w:t>Feature on backlog - not a part of the minimum viable product</w:t>
-                  </w:r>
-                </w:p>
-                <w:p>
-                  <w:pPr>
-                    <w:widowControl w:val="0"/>
-                    <w:numPr>
-                      <w:ilvl w:val="0"/>
-                      <w:numId w:val="1"/>
-                    </w:numPr>
-                    <w:spacing w:line="240" w:lineRule="auto"/>
-                    <w:ind w:left="340" w:hanging="270"/>
-                    <w:rPr>
-                      <w:i/>
-                      <w:color w:val="B7B7B7"/>
-                    </w:rPr>
-                  </w:pPr>
-                  <w:r>
-                    <w:rPr>
-                      <w:i/>
-                      <w:color w:val="B7B7B7"/>
-                    </w:rPr>
-                    <w:t>Feature on backlog - not a part of the minimum viable product</w:t>
-                  </w:r>
-                </w:p>
-                <w:p>
-                  <w:pPr>
-                    <w:widowControl w:val="0"/>
-                    <w:numPr>
-                      <w:ilvl w:val="0"/>
-                      <w:numId w:val="1"/>
-                    </w:numPr>
-                    <w:spacing w:line="240" w:lineRule="auto"/>
-                    <w:ind w:left="340" w:hanging="270"/>
-                    <w:rPr>
-                      <w:i/>
-                      <w:color w:val="B7B7B7"/>
-                    </w:rPr>
-                  </w:pPr>
-                  <w:r>
-                    <w:rPr>
-                      <w:i/>
-                      <w:color w:val="B7B7B7"/>
-                    </w:rPr>
-                    <w:t>Feature on backlog - not a part of the minimum viable product</w:t>
-                  </w:r>
                 </w:p>
               </w:tc>
             </w:tr>
@@ -4246,22 +4250,6 @@
                       <w:i/>
                     </w:rPr>
                   </w:pPr>
-                  <w:r>
-                    <w:rPr>
-                      <w:i/>
-                      <w:color w:val="B7B7B7"/>
-                    </w:rPr>
-                    <w:t>mm/</w:t>
-                  </w:r>
-                  <w:proofErr w:type="spellStart"/>
-                  <w:r>
-                    <w:rPr>
-                      <w:i/>
-                      <w:color w:val="B7B7B7"/>
-                    </w:rPr>
-                    <w:t>dd</w:t>
-                  </w:r>
-                  <w:proofErr w:type="spellEnd"/>
                 </w:p>
               </w:tc>
             </w:tr>
@@ -4287,18 +4275,18 @@
       <w:pPr>
         <w:pStyle w:val="Heading1"/>
       </w:pPr>
-      <w:bookmarkStart w:id="12" w:name="_3ukp1qr5xcjr" w:colFirst="0" w:colLast="0"/>
-      <w:bookmarkEnd w:id="12"/>
+      <w:bookmarkStart w:id="13" w:name="_3ukp1qr5xcjr" w:colFirst="0" w:colLast="0"/>
+      <w:bookmarkEnd w:id="13"/>
       <w:r>
+        <w:lastRenderedPageBreak/>
         <w:t>Project Sketch</w:t>
       </w:r>
     </w:p>
     <w:p>
-      <w:bookmarkStart w:id="13" w:name="_GoBack"/>
-      <w:bookmarkEnd w:id="13"/>
       <w:r>
         <w:rPr>
           <w:noProof/>
+          <w:lang w:val="en-US"/>
         </w:rPr>
         <mc:AlternateContent>
           <mc:Choice Requires="wps">
@@ -4350,9 +4338,9 @@
               </wp:inline>
             </w:drawing>
           </mc:Choice>
-          <mc:Fallback>
+          <mc:Fallback xmlns:w16se="http://schemas.microsoft.com/office/word/2015/wordml/symex" xmlns:w16cid="http://schemas.microsoft.com/office/word/2016/wordml/cid" xmlns:am3d="http://schemas.microsoft.com/office/drawing/2017/model3d" xmlns:aink="http://schemas.microsoft.com/office/drawing/2016/ink" xmlns:cx8="http://schemas.microsoft.com/office/drawing/2016/5/14/chartex" xmlns:cx7="http://schemas.microsoft.com/office/drawing/2016/5/13/chartex" xmlns:cx6="http://schemas.microsoft.com/office/drawing/2016/5/12/chartex" xmlns:cx5="http://schemas.microsoft.com/office/drawing/2016/5/11/chartex" xmlns:cx4="http://schemas.microsoft.com/office/drawing/2016/5/10/chartex" xmlns:cx3="http://schemas.microsoft.com/office/drawing/2016/5/9/chartex" xmlns:cx2="http://schemas.microsoft.com/office/drawing/2015/10/21/chartex" xmlns:cx1="http://schemas.microsoft.com/office/drawing/2015/9/8/chartex" xmlns:cx="http://schemas.microsoft.com/office/drawing/2014/chartex">
             <w:pict>
-              <v:rect w14:anchorId="432CA712" id="Rectangle 1" o:spid="_x0000_s1026" style="width:7in;height:245.95pt;visibility:visible;mso-wrap-style:square;mso-left-percent:-10001;mso-top-percent:-10001;mso-position-horizontal:absolute;mso-position-horizontal-relative:char;mso-position-vertical:absolute;mso-position-vertical-relative:line;mso-left-percent:-10001;mso-top-percent:-10001;v-text-anchor:middle" o:gfxdata="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" fillcolor="#f3f3f3" strokecolor="#d9d9d9">
+              <v:rect w14:anchorId="432CA712" id="Rectangle 1" o:spid="_x0000_s1026" style="width:7in;height:245.95pt;visibility:visible;mso-wrap-style:square;mso-left-percent:-10001;mso-top-percent:-10001;mso-position-horizontal:absolute;mso-position-horizontal-relative:char;mso-position-vertical:absolute;mso-position-vertical-relative:line;mso-left-percent:-10001;mso-top-percent:-10001;v-text-anchor:middle" o:gfxdata="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" fillcolor="#f3f3f3" strokecolor="#d9d9d9">
                 <v:stroke startarrowwidth="narrow" startarrowlength="short" endarrowwidth="narrow" endarrowlength="short" joinstyle="round"/>
                 <v:textbox inset="2.53958mm,2.53958mm,2.53958mm,2.53958mm">
                   <w:txbxContent>
@@ -4382,7 +4370,7 @@
 </file>
 
 <file path=word/numbering.xml><?xml version="1.0" encoding="utf-8"?>
-<w:numbering xmlns:wpc="http://schemas.microsoft.com/office/word/2010/wordprocessingCanvas" xmlns:cx="http://schemas.microsoft.com/office/drawing/2014/chartex" xmlns:cx1="http://schemas.microsoft.com/office/drawing/2015/9/8/chartex" xmlns:cx2="http://schemas.microsoft.com/office/drawing/2015/10/21/chartex" xmlns:cx3="http://schemas.microsoft.com/office/drawing/2016/5/9/chartex" xmlns:cx4="http://schemas.microsoft.com/office/drawing/2016/5/10/chartex" xmlns:cx5="http://schemas.microsoft.com/office/drawing/2016/5/11/chartex" xmlns:cx6="http://schemas.microsoft.com/office/drawing/2016/5/12/chartex" xmlns:cx7="http://schemas.microsoft.com/office/drawing/2016/5/13/chartex" xmlns:cx8="http://schemas.microsoft.com/office/drawing/2016/5/14/chartex" xmlns:mc="http://schemas.openxmlformats.org/markup-compatibility/2006" xmlns:aink="http://schemas.microsoft.com/office/drawing/2016/ink" xmlns:am3d="http://schemas.microsoft.com/office/drawing/2017/model3d" xmlns:o="urn:schemas-microsoft-com:office:office" xmlns:r="http://schemas.openxmlformats.org/officeDocument/2006/relationships" xmlns:m="http://schemas.openxmlformats.org/officeDocument/2006/math" xmlns:v="urn:schemas-microsoft-com:vml" xmlns:wp14="http://schemas.microsoft.com/office/word/2010/wordprocessingDrawing" xmlns:wp="http://schemas.openxmlformats.org/drawingml/2006/wordprocessingDrawing" xmlns:w10="urn:schemas-microsoft-com:office:word" xmlns:w="http://schemas.openxmlformats.org/wordprocessingml/2006/main" xmlns:w14="http://schemas.microsoft.com/office/word/2010/wordml" xmlns:w15="http://schemas.microsoft.com/office/word/2012/wordml" xmlns:w16cid="http://schemas.microsoft.com/office/word/2016/wordml/cid" xmlns:w16se="http://schemas.microsoft.com/office/word/2015/wordml/symex" xmlns:wpg="http://schemas.microsoft.com/office/word/2010/wordprocessingGroup" xmlns:wpi="http://schemas.microsoft.com/office/word/2010/wordprocessingInk" xmlns:wne="http://schemas.microsoft.com/office/word/2006/wordml" xmlns:wps="http://schemas.microsoft.com/office/word/2010/wordprocessingShape" mc:Ignorable="w14 w15 w16se w16cid wp14">
+<w:numbering xmlns:wpc="http://schemas.microsoft.com/office/word/2010/wordprocessingCanvas" xmlns:mc="http://schemas.openxmlformats.org/markup-compatibility/2006" xmlns:o="urn:schemas-microsoft-com:office:office" xmlns:r="http://schemas.openxmlformats.org/officeDocument/2006/relationships" xmlns:m="http://schemas.openxmlformats.org/officeDocument/2006/math" xmlns:v="urn:schemas-microsoft-com:vml" xmlns:wp14="http://schemas.microsoft.com/office/word/2010/wordprocessingDrawing" xmlns:wp="http://schemas.openxmlformats.org/drawingml/2006/wordprocessingDrawing" xmlns:w10="urn:schemas-microsoft-com:office:word" xmlns:w="http://schemas.openxmlformats.org/wordprocessingml/2006/main" xmlns:w14="http://schemas.microsoft.com/office/word/2010/wordml" xmlns:w15="http://schemas.microsoft.com/office/word/2012/wordml" xmlns:wpg="http://schemas.microsoft.com/office/word/2010/wordprocessingGroup" xmlns:wpi="http://schemas.microsoft.com/office/word/2010/wordprocessingInk" xmlns:wne="http://schemas.microsoft.com/office/word/2006/wordml" xmlns:wps="http://schemas.microsoft.com/office/word/2010/wordprocessingShape" mc:Ignorable="w14 w15 wp14">
   <w:abstractNum w:abstractNumId="0" w15:restartNumberingAfterBreak="0">
     <w:nsid w:val="290E3C93"/>
     <w:multiLevelType w:val="multilevel"/>
@@ -4503,7 +4491,7 @@
 </file>
 
 <file path=word/styles.xml><?xml version="1.0" encoding="utf-8"?>
-<w:styles xmlns:mc="http://schemas.openxmlformats.org/markup-compatibility/2006" xmlns:r="http://schemas.openxmlformats.org/officeDocument/2006/relationships" xmlns:w="http://schemas.openxmlformats.org/wordprocessingml/2006/main" xmlns:w14="http://schemas.microsoft.com/office/word/2010/wordml" xmlns:w15="http://schemas.microsoft.com/office/word/2012/wordml" xmlns:w16cid="http://schemas.microsoft.com/office/word/2016/wordml/cid" xmlns:w16se="http://schemas.microsoft.com/office/word/2015/wordml/symex" mc:Ignorable="w14 w15 w16se w16cid">
+<w:styles xmlns:mc="http://schemas.openxmlformats.org/markup-compatibility/2006" xmlns:r="http://schemas.openxmlformats.org/officeDocument/2006/relationships" xmlns:w="http://schemas.openxmlformats.org/wordprocessingml/2006/main" xmlns:w14="http://schemas.microsoft.com/office/word/2010/wordml" xmlns:w15="http://schemas.microsoft.com/office/word/2012/wordml" mc:Ignorable="w14 w15">
   <w:docDefaults>
     <w:rPrDefault>
       <w:rPr>
@@ -4519,7 +4507,7 @@
       </w:pPr>
     </w:pPrDefault>
   </w:docDefaults>
-  <w:latentStyles w:defLockedState="0" w:defUIPriority="99" w:defSemiHidden="0" w:defUnhideWhenUsed="0" w:defQFormat="0" w:count="376">
+  <w:latentStyles w:defLockedState="0" w:defUIPriority="99" w:defSemiHidden="0" w:defUnhideWhenUsed="0" w:defQFormat="0" w:count="371">
     <w:lsdException w:name="Normal" w:uiPriority="0" w:qFormat="1"/>
     <w:lsdException w:name="heading 1" w:uiPriority="9" w:qFormat="1"/>
     <w:lsdException w:name="heading 2" w:semiHidden="1" w:uiPriority="9" w:unhideWhenUsed="1" w:qFormat="1"/>
@@ -4891,11 +4879,6 @@
     <w:lsdException w:name="List Table 5 Dark Accent 6" w:uiPriority="50"/>
     <w:lsdException w:name="List Table 6 Colorful Accent 6" w:uiPriority="51"/>
     <w:lsdException w:name="List Table 7 Colorful Accent 6" w:uiPriority="52"/>
-    <w:lsdException w:name="Mention" w:semiHidden="1" w:unhideWhenUsed="1"/>
-    <w:lsdException w:name="Smart Hyperlink" w:semiHidden="1" w:unhideWhenUsed="1"/>
-    <w:lsdException w:name="Hashtag" w:semiHidden="1" w:unhideWhenUsed="1"/>
-    <w:lsdException w:name="Unresolved Mention" w:semiHidden="1" w:unhideWhenUsed="1"/>
-    <w:lsdException w:name="Smart Link" w:semiHidden="1" w:unhideWhenUsed="1"/>
   </w:latentStyles>
   <w:style w:type="paragraph" w:default="1" w:styleId="Normal">
     <w:name w:val="Normal"/>

</xml_diff>